<commit_message>
Minor edits to cover letter.
</commit_message>
<xml_diff>
--- a/Submissions/4-TheEnergyJournal-Split/TEJ_Cover_Letter_2023_01_12.docx
+++ b/Submissions/4-TheEnergyJournal-Split/TEJ_Cover_Letter_2023_01_12.docx
@@ -175,6 +175,7 @@
         <w:jc w:val="both"/>
         <w:rPr>
           <w:rFonts w:ascii="Georgia" w:hAnsi="Georgia"/>
+          <w:iCs/>
           <w:lang w:val="en-GB"/>
         </w:rPr>
       </w:pPr>
@@ -248,6 +249,14 @@
           <w:lang w:val="en-GB"/>
         </w:rPr>
         <w:t>The Energy Journal</w:t>
+      </w:r>
+      <w:r>
+        <w:rPr>
+          <w:rFonts w:ascii="Georgia" w:hAnsi="Georgia"/>
+          <w:iCs/>
+          <w:lang w:val="en-GB"/>
+        </w:rPr>
+        <w:t>.</w:t>
       </w:r>
     </w:p>
     <w:p>
@@ -6868,6 +6877,7 @@
     </w:sdtPr>
     <w:sdtEndPr>
       <w:rPr>
+        <w:rFonts w:ascii="Georgia" w:hAnsi="Georgia"/>
         <w:noProof/>
       </w:rPr>
     </w:sdtEndPr>
@@ -6876,24 +6886,38 @@
         <w:pPr>
           <w:pStyle w:val="Footer"/>
           <w:jc w:val="center"/>
+          <w:rPr>
+            <w:rFonts w:ascii="Georgia" w:hAnsi="Georgia"/>
+          </w:rPr>
         </w:pPr>
         <w:r>
+          <w:rPr>
+            <w:rFonts w:ascii="Georgia" w:hAnsi="Georgia"/>
+          </w:rPr>
           <w:fldChar w:fldCharType="begin"/>
         </w:r>
         <w:r>
+          <w:rPr>
+            <w:rFonts w:ascii="Georgia" w:hAnsi="Georgia"/>
+          </w:rPr>
           <w:instrText xml:space="preserve"> PAGE   \* MERGEFORMAT </w:instrText>
         </w:r>
         <w:r>
+          <w:rPr>
+            <w:rFonts w:ascii="Georgia" w:hAnsi="Georgia"/>
+          </w:rPr>
           <w:fldChar w:fldCharType="separate"/>
         </w:r>
         <w:r>
           <w:rPr>
+            <w:rFonts w:ascii="Georgia" w:hAnsi="Georgia"/>
             <w:noProof/>
           </w:rPr>
           <w:t>5</w:t>
         </w:r>
         <w:r>
           <w:rPr>
+            <w:rFonts w:ascii="Georgia" w:hAnsi="Georgia"/>
             <w:noProof/>
           </w:rPr>
           <w:fldChar w:fldCharType="end"/>

</xml_diff>